<commit_message>
mixed model slides and exercises
</commit_message>
<xml_diff>
--- a/handout/additional_handout.docx
+++ b/handout/additional_handout.docx
@@ -3,14 +3,38 @@
 <w:document xmlns:wpc="http://schemas.microsoft.com/office/word/2010/wordprocessingCanvas" xmlns:cx="http://schemas.microsoft.com/office/drawing/2014/chartex" xmlns:cx1="http://schemas.microsoft.com/office/drawing/2015/9/8/chartex" xmlns:cx2="http://schemas.microsoft.com/office/drawing/2015/10/21/chartex" xmlns:cx3="http://schemas.microsoft.com/office/drawing/2016/5/9/chartex" xmlns:cx4="http://schemas.microsoft.com/office/drawing/2016/5/10/chartex" xmlns:cx5="http://schemas.microsoft.com/office/drawing/2016/5/11/chartex" xmlns:cx6="http://schemas.microsoft.com/office/drawing/2016/5/12/chartex" xmlns:cx7="http://schemas.microsoft.com/office/drawing/2016/5/13/chartex" xmlns:cx8="http://schemas.microsoft.com/office/drawing/2016/5/14/chartex" xmlns:mc="http://schemas.openxmlformats.org/markup-compatibility/2006" xmlns:aink="http://schemas.microsoft.com/office/drawing/2016/ink" xmlns:am3d="http://schemas.microsoft.com/office/drawing/2017/model3d" xmlns:o="urn:schemas-microsoft-com:office:office" xmlns:r="http://schemas.openxmlformats.org/officeDocument/2006/relationships" xmlns:m="http://schemas.openxmlformats.org/officeDocument/2006/math" xmlns:v="urn:schemas-microsoft-com:vml" xmlns:wp14="http://schemas.microsoft.com/office/word/2010/wordprocessingDrawing" xmlns:wp="http://schemas.openxmlformats.org/drawingml/2006/wordprocessingDrawing" xmlns:w10="urn:schemas-microsoft-com:office:word" xmlns:w="http://schemas.openxmlformats.org/wordprocessingml/2006/main" xmlns:w14="http://schemas.microsoft.com/office/word/2010/wordml" xmlns:w15="http://schemas.microsoft.com/office/word/2012/wordml" xmlns:w16cid="http://schemas.microsoft.com/office/word/2016/wordml/cid" xmlns:w16se="http://schemas.microsoft.com/office/word/2015/wordml/symex" xmlns:wpg="http://schemas.microsoft.com/office/word/2010/wordprocessingGroup" xmlns:wpi="http://schemas.microsoft.com/office/word/2010/wordprocessingInk" xmlns:wne="http://schemas.microsoft.com/office/word/2006/wordml" xmlns:wps="http://schemas.microsoft.com/office/word/2010/wordprocessingShape" mc:Ignorable="w14 w15 w16se w16cid wp14">
   <w:body>
     <w:p>
-      <w:r>
-        <w:t>Part 1a: Linear Model Output</w:t>
-      </w:r>
-      <w:bookmarkStart w:id="0" w:name="_GoBack"/>
-      <w:bookmarkEnd w:id="0"/>
+      <w:pPr>
+        <w:rPr>
+          <w:sz w:val="32"/>
+        </w:rPr>
+      </w:pPr>
+      <w:proofErr w:type="spellStart"/>
+      <w:r>
+        <w:rPr>
+          <w:rFonts w:ascii="Consolas" w:hAnsi="Consolas"/>
+          <w:sz w:val="32"/>
+        </w:rPr>
+        <w:t>lm</w:t>
+      </w:r>
+      <w:proofErr w:type="spellEnd"/>
+      <w:r>
+        <w:rPr>
+          <w:sz w:val="32"/>
+        </w:rPr>
+        <w:t xml:space="preserve"> </w:t>
+      </w:r>
+      <w:r>
+        <w:rPr>
+          <w:sz w:val="32"/>
+        </w:rPr>
+        <w:t>Linear Model Output</w:t>
+      </w:r>
     </w:p>
     <w:p>
       <w:r>
+        <w:rPr>
+          <w:noProof/>
+        </w:rPr>
         <w:drawing>
           <wp:inline distT="0" distB="0" distL="0" distR="0" wp14:anchorId="5E79690D" wp14:editId="1861F194">
             <wp:extent cx="6409830" cy="3448050"/>
@@ -58,11 +82,13 @@
     <w:p>
       <w:pPr>
         <w:rPr>
+          <w:sz w:val="28"/>
           <w:lang w:val="en-GB"/>
         </w:rPr>
       </w:pPr>
       <w:r>
         <w:rPr>
+          <w:sz w:val="28"/>
           <w:lang w:val="en-GB"/>
         </w:rPr>
         <w:t xml:space="preserve">See also: </w:t>
@@ -71,13 +97,25 @@
         <w:r>
           <w:rPr>
             <w:rStyle w:val="Hyperlink"/>
+            <w:sz w:val="28"/>
             <w:lang w:val="en-GB"/>
           </w:rPr>
-          <w:t>https://stats.stackexchange.com/q/5135/442</w:t>
+          <w:t>https://stats.stackexchange.com/q/</w:t>
+        </w:r>
+        <w:bookmarkStart w:id="0" w:name="_GoBack"/>
+        <w:bookmarkEnd w:id="0"/>
+        <w:r>
+          <w:rPr>
+            <w:rStyle w:val="Hyperlink"/>
+            <w:sz w:val="28"/>
+            <w:lang w:val="en-GB"/>
+          </w:rPr>
+          <w:t>5135/442</w:t>
         </w:r>
       </w:hyperlink>
       <w:r>
         <w:rPr>
+          <w:sz w:val="28"/>
           <w:lang w:val="en-GB"/>
         </w:rPr>
         <w:t xml:space="preserve"> </w:t>
@@ -89,6 +127,122 @@
           <w:lang w:val="en-GB"/>
         </w:rPr>
       </w:pPr>
+      <w:r>
+        <w:rPr>
+          <w:lang w:val="en-GB"/>
+        </w:rPr>
+        <w:br w:type="page"/>
+      </w:r>
+    </w:p>
+    <w:p>
+      <w:pPr>
+        <w:rPr>
+          <w:sz w:val="32"/>
+          <w:lang w:val="en-GB"/>
+        </w:rPr>
+      </w:pPr>
+      <w:r>
+        <w:rPr>
+          <w:rFonts w:ascii="Consolas" w:hAnsi="Consolas"/>
+          <w:sz w:val="32"/>
+          <w:lang w:val="en-GB"/>
+        </w:rPr>
+        <w:lastRenderedPageBreak/>
+        <w:t>lme4</w:t>
+      </w:r>
+      <w:r>
+        <w:rPr>
+          <w:sz w:val="32"/>
+          <w:lang w:val="en-GB"/>
+        </w:rPr>
+        <w:t xml:space="preserve"> </w:t>
+      </w:r>
+      <w:r>
+        <w:rPr>
+          <w:sz w:val="32"/>
+          <w:lang w:val="en-GB"/>
+        </w:rPr>
+        <w:t>Mixed Model Output</w:t>
+      </w:r>
+    </w:p>
+    <w:p>
+      <w:pPr>
+        <w:rPr>
+          <w:lang w:val="en-GB"/>
+        </w:rPr>
+      </w:pPr>
+      <w:r>
+        <w:rPr>
+          <w:lang w:val="en-GB"/>
+        </w:rPr>
+        <w:drawing>
+          <wp:inline distT="0" distB="0" distL="0" distR="0" wp14:anchorId="5E58A90E" wp14:editId="531852DD">
+            <wp:extent cx="6238875" cy="4679156"/>
+            <wp:effectExtent l="0" t="0" r="0" b="7620"/>
+            <wp:docPr id="4" name="Grafik 4"/>
+            <wp:cNvGraphicFramePr>
+              <a:graphicFrameLocks xmlns:a="http://schemas.openxmlformats.org/drawingml/2006/main" noChangeAspect="1"/>
+            </wp:cNvGraphicFramePr>
+            <a:graphic xmlns:a="http://schemas.openxmlformats.org/drawingml/2006/main">
+              <a:graphicData uri="http://schemas.openxmlformats.org/drawingml/2006/picture">
+                <pic:pic xmlns:pic="http://schemas.openxmlformats.org/drawingml/2006/picture">
+                  <pic:nvPicPr>
+                    <pic:cNvPr id="1" name=""/>
+                    <pic:cNvPicPr/>
+                  </pic:nvPicPr>
+                  <pic:blipFill>
+                    <a:blip r:embed="rId6"/>
+                    <a:stretch>
+                      <a:fillRect/>
+                    </a:stretch>
+                  </pic:blipFill>
+                  <pic:spPr>
+                    <a:xfrm>
+                      <a:off x="0" y="0"/>
+                      <a:ext cx="6254107" cy="4690580"/>
+                    </a:xfrm>
+                    <a:prstGeom prst="rect">
+                      <a:avLst/>
+                    </a:prstGeom>
+                  </pic:spPr>
+                </pic:pic>
+              </a:graphicData>
+            </a:graphic>
+          </wp:inline>
+        </w:drawing>
+      </w:r>
+    </w:p>
+    <w:p>
+      <w:pPr>
+        <w:rPr>
+          <w:sz w:val="28"/>
+          <w:lang w:val="en-GB"/>
+        </w:rPr>
+      </w:pPr>
+      <w:r>
+        <w:rPr>
+          <w:sz w:val="28"/>
+          <w:lang w:val="en-GB"/>
+        </w:rPr>
+        <w:t xml:space="preserve">See also: </w:t>
+      </w:r>
+      <w:hyperlink r:id="rId7" w:history="1">
+        <w:r>
+          <w:rPr>
+            <w:rStyle w:val="Hyperlink"/>
+            <w:sz w:val="28"/>
+            <w:lang w:val="en-GB"/>
+          </w:rPr>
+          <w:t>http://bbolker.github.io/mixedmodels-misc/glmmFAQ.html</w:t>
+        </w:r>
+      </w:hyperlink>
+      <w:r>
+        <w:rPr>
+          <w:sz w:val="28"/>
+          <w:lang w:val="en-GB"/>
+        </w:rPr>
+        <w:t xml:space="preserve"> </w:t>
+      </w:r>
     </w:p>
     <w:sectPr>
       <w:pgSz w:w="12240" w:h="15840"/>
@@ -501,6 +655,7 @@
   <w:style w:type="character" w:default="1" w:styleId="Absatz-Standardschriftart">
     <w:name w:val="Default Paragraph Font"/>
     <w:uiPriority w:val="1"/>
+    <w:semiHidden/>
     <w:unhideWhenUsed/>
   </w:style>
   <w:style w:type="table" w:default="1" w:styleId="NormaleTabelle">

</xml_diff>